<commit_message>
Done with task 3
</commit_message>
<xml_diff>
--- a/Task3/Moodboard.docx
+++ b/Task3/Moodboard.docx
@@ -5,31 +5,193 @@
     <w:p>
       <w:pPr>
         <w:pStyle w:val="Titel"/>
-      </w:pPr>
-      <w:r>
+        <w:rPr>
+          <w:lang w:val="en-US"/>
+        </w:rPr>
+      </w:pPr>
+      <w:r>
+        <w:rPr>
+          <w:lang w:val="en-US"/>
+        </w:rPr>
         <w:t>RTWA-F20 Task 3</w:t>
       </w:r>
     </w:p>
     <w:p>
       <w:pPr>
         <w:pStyle w:val="Undertitel"/>
-      </w:pPr>
-      <w:r>
+        <w:rPr>
+          <w:lang w:val="en-US"/>
+        </w:rPr>
+      </w:pPr>
+      <w:r>
+        <w:rPr>
+          <w:lang w:val="en-US"/>
+        </w:rPr>
         <w:t>Jakob Tøttrup – Jatoe13</w:t>
       </w:r>
     </w:p>
-    <w:p/>
     <w:p>
       <w:pPr>
+        <w:rPr>
+          <w:lang w:val="en-US"/>
+        </w:rPr>
+      </w:pPr>
+    </w:p>
+    <w:p>
+      <w:pPr>
         <w:pStyle w:val="Overskrift1"/>
+        <w:rPr>
+          <w:lang w:val="en-US"/>
+        </w:rPr>
       </w:pPr>
       <w:proofErr w:type="spellStart"/>
       <w:r>
+        <w:rPr>
+          <w:lang w:val="en-US"/>
+        </w:rPr>
         <w:t>Moodboard</w:t>
       </w:r>
       <w:proofErr w:type="spellEnd"/>
     </w:p>
-    <w:p/>
+    <w:p>
+      <w:pPr>
+        <w:rPr>
+          <w:lang w:val="en-US"/>
+        </w:rPr>
+      </w:pPr>
+      <w:r>
+        <w:rPr>
+          <w:lang w:val="en-US"/>
+        </w:rPr>
+        <w:t>The idea for the game, is to have a</w:t>
+      </w:r>
+      <w:r>
+        <w:rPr>
+          <w:lang w:val="en-US"/>
+        </w:rPr>
+        <w:t>n</w:t>
+      </w:r>
+      <w:r>
+        <w:rPr>
+          <w:lang w:val="en-US"/>
+        </w:rPr>
+        <w:t xml:space="preserve"> </w:t>
+      </w:r>
+      <w:proofErr w:type="spellStart"/>
+      <w:r>
+        <w:rPr>
+          <w:lang w:val="en-US"/>
+        </w:rPr>
+        <w:t>escaperoom</w:t>
+      </w:r>
+      <w:proofErr w:type="spellEnd"/>
+      <w:r>
+        <w:rPr>
+          <w:lang w:val="en-US"/>
+        </w:rPr>
+        <w:t>-like game where the player is presented with a view of a room, GUI textboxes displaying hints, interactable objects glowing indicating they are interactable etc. The goal is for the player(s) to escape the room by working together.</w:t>
+      </w:r>
+    </w:p>
+    <w:p>
+      <w:pPr>
+        <w:rPr>
+          <w:lang w:val="en-US"/>
+        </w:rPr>
+      </w:pPr>
+    </w:p>
+    <w:p>
+      <w:pPr>
+        <w:rPr>
+          <w:lang w:val="en-US"/>
+        </w:rPr>
+      </w:pPr>
+      <w:r>
+        <w:rPr>
+          <w:lang w:val="en-US"/>
+        </w:rPr>
+        <w:t>- 5-10 rooms</w:t>
+      </w:r>
+    </w:p>
+    <w:p>
+      <w:pPr>
+        <w:rPr>
+          <w:lang w:val="en-US"/>
+        </w:rPr>
+      </w:pPr>
+      <w:r>
+        <w:rPr>
+          <w:lang w:val="en-US"/>
+        </w:rPr>
+        <w:t xml:space="preserve">  - Each room has an item or object that needs to be interacted with in order to escape</w:t>
+      </w:r>
+    </w:p>
+    <w:p>
+      <w:pPr>
+        <w:rPr>
+          <w:lang w:val="en-US"/>
+        </w:rPr>
+      </w:pPr>
+      <w:r>
+        <w:rPr>
+          <w:lang w:val="en-US"/>
+        </w:rPr>
+        <w:t>- Multiplayer</w:t>
+      </w:r>
+    </w:p>
+    <w:p>
+      <w:pPr>
+        <w:rPr>
+          <w:lang w:val="en-US"/>
+        </w:rPr>
+      </w:pPr>
+      <w:r>
+        <w:rPr>
+          <w:lang w:val="en-US"/>
+        </w:rPr>
+        <w:t xml:space="preserve">  - Cooperative game where each player needs to do something (possibly simultaneously, </w:t>
+      </w:r>
+      <w:proofErr w:type="spellStart"/>
+      <w:r>
+        <w:rPr>
+          <w:lang w:val="en-US"/>
+        </w:rPr>
+        <w:t>ie</w:t>
+      </w:r>
+      <w:proofErr w:type="spellEnd"/>
+      <w:r>
+        <w:rPr>
+          <w:lang w:val="en-US"/>
+        </w:rPr>
+        <w:t>. button X in Room Y needs to be pressed at the same time as Button Z in Room XX)</w:t>
+      </w:r>
+    </w:p>
+    <w:p>
+      <w:pPr>
+        <w:rPr>
+          <w:lang w:val="en-US"/>
+        </w:rPr>
+      </w:pPr>
+      <w:r>
+        <w:rPr>
+          <w:lang w:val="en-US"/>
+        </w:rPr>
+        <w:t xml:space="preserve">- </w:t>
+      </w:r>
+      <w:proofErr w:type="spellStart"/>
+      <w:r>
+        <w:rPr>
+          <w:lang w:val="en-US"/>
+        </w:rPr>
+        <w:t>Minimap</w:t>
+      </w:r>
+      <w:proofErr w:type="spellEnd"/>
+      <w:r>
+        <w:rPr>
+          <w:lang w:val="en-US"/>
+        </w:rPr>
+        <w:t xml:space="preserve"> displaying the position (on a grid) of each player</w:t>
+      </w:r>
+    </w:p>
     <w:sectPr>
       <w:pgSz w:w="11906" w:h="16838"/>
       <w:pgMar w:top="1701" w:right="1134" w:bottom="1701" w:left="1134" w:header="708" w:footer="708" w:gutter="0"/>

</xml_diff>